<commit_message>
Risiken erweitert/in separatem Kapitel
</commit_message>
<xml_diff>
--- a/res/projekt_planung/organigramm.docx
+++ b/res/projekt_planung/organigramm.docx
@@ -93,7 +93,7 @@
           </mc:Choice>
           <mc:Fallback>
             <w:pict>
-              <v:roundrect w14:anchorId="2657DED4" id="Rectangle: Rounded Corners 8" o:spid="_x0000_s1026" style="position:absolute;margin-left:-20.15pt;margin-top:9pt;width:470.5pt;height:234pt;z-index:-251655168;visibility:visible;mso-wrap-style:square;mso-width-percent:0;mso-height-percent:0;mso-wrap-distance-left:9pt;mso-wrap-distance-top:0;mso-wrap-distance-right:9pt;mso-wrap-distance-bottom:0;mso-position-horizontal:absolute;mso-position-horizontal-relative:margin;mso-position-vertical:absolute;mso-position-vertical-relative:text;mso-width-percent:0;mso-height-percent:0;mso-width-relative:margin;mso-height-relative:margin;v-text-anchor:middle" arcsize="947f" o:gfxdata="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" filled="f" strokecolor="#1f3763 [1604]" strokeweight="1pt">
+              <v:roundrect w14:anchorId="6FC1172D" id="Rectangle: Rounded Corners 8" o:spid="_x0000_s1026" style="position:absolute;margin-left:-20.15pt;margin-top:9pt;width:470.5pt;height:234pt;z-index:-251655168;visibility:visible;mso-wrap-style:square;mso-width-percent:0;mso-height-percent:0;mso-wrap-distance-left:9pt;mso-wrap-distance-top:0;mso-wrap-distance-right:9pt;mso-wrap-distance-bottom:0;mso-position-horizontal:absolute;mso-position-horizontal-relative:margin;mso-position-vertical:absolute;mso-position-vertical-relative:text;mso-width-percent:0;mso-height-percent:0;mso-width-relative:margin;mso-height-relative:margin;v-text-anchor:middle" arcsize="947f" o:gfxdata="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" filled="f" strokecolor="#1f3763 [1604]" strokeweight="1pt">
                 <v:stroke joinstyle="miter"/>
                 <w10:wrap anchorx="margin"/>
               </v:roundrect>
@@ -280,6 +280,20 @@
     </w:p>
     <w:p/>
     <w:p/>
+    <w:p>
+      <w:pPr>
+        <w:rPr>
+          <w:lang w:val="de-CH"/>
+        </w:rPr>
+      </w:pPr>
+    </w:p>
+    <w:p>
+      <w:pPr>
+        <w:rPr>
+          <w:lang w:val="de-CH"/>
+        </w:rPr>
+      </w:pPr>
+    </w:p>
     <w:p>
       <w:pPr>
         <w:rPr>

</xml_diff>